<commit_message>
Updated Manuscript and Response to Reviewer Letter
</commit_message>
<xml_diff>
--- a/manuscript/JEP General Submission/Round 2/0. Cover_Letter.docx
+++ b/manuscript/JEP General Submission/Round 2/0. Cover_Letter.docx
@@ -682,7 +682,14 @@
                 <w:szCs w:val="22"/>
                 <w:lang w:val="en-US" w:eastAsia="en-US"/>
               </w:rPr>
-              <w:t>21</w:t>
+              <w:t>2</w:t>
+            </w:r>
+            <w:r>
+              <w:rPr>
+                <w:szCs w:val="22"/>
+                <w:lang w:val="en-US" w:eastAsia="en-US"/>
+              </w:rPr>
+              <w:t>3</w:t>
             </w:r>
             <w:r>
               <w:rPr>
@@ -1120,7 +1127,7 @@
         <w:rPr>
           <w:lang w:val="en-US"/>
         </w:rPr>
-        <w:t xml:space="preserve">You can find these detailed responses in an attached document. </w:t>
+        <w:t xml:space="preserve">You can find these responses in an attached document. </w:t>
       </w:r>
     </w:p>
     <w:p>
@@ -1256,6 +1263,63 @@
           <w:lang w:val="en-US"/>
         </w:rPr>
         <w:tab/>
+        <w:t xml:space="preserve">                    (</w:t>
+      </w:r>
+      <w:r>
+        <w:rPr>
+          <w:i/>
+          <w:iCs/>
+          <w:lang w:val="en-US"/>
+        </w:rPr>
+        <w:t>Corresponding Author</w:t>
+      </w:r>
+      <w:r>
+        <w:rPr>
+          <w:lang w:val="en-US"/>
+        </w:rPr>
+        <w:t>)</w:t>
+      </w:r>
+      <w:r>
+        <w:rPr>
+          <w:lang w:val="en-US"/>
+        </w:rPr>
+        <w:tab/>
+      </w:r>
+      <w:r>
+        <w:rPr>
+          <w:lang w:val="en-US"/>
+        </w:rPr>
+        <w:tab/>
+      </w:r>
+      <w:r>
+        <w:rPr>
+          <w:lang w:val="en-US"/>
+        </w:rPr>
+        <w:tab/>
+      </w:r>
+      <w:r>
+        <w:rPr>
+          <w:lang w:val="en-US"/>
+        </w:rPr>
+        <w:tab/>
+      </w:r>
+      <w:r>
+        <w:rPr>
+          <w:lang w:val="en-US"/>
+        </w:rPr>
+        <w:tab/>
+      </w:r>
+      <w:r>
+        <w:rPr>
+          <w:lang w:val="en-US"/>
+        </w:rPr>
+        <w:tab/>
+      </w:r>
+      <w:r>
+        <w:rPr>
+          <w:lang w:val="en-US"/>
+        </w:rPr>
+        <w:tab/>
       </w:r>
       <w:r>
         <w:rPr>
@@ -1270,6 +1334,15 @@
         <w:tab/>
         <w:t xml:space="preserve"> </w:t>
       </w:r>
+    </w:p>
+    <w:p>
+      <w:pPr>
+        <w:shd w:val="clear" w:color="auto" w:fill="FFFFFF"/>
+        <w:spacing w:before="100" w:beforeAutospacing="1" w:after="100" w:afterAutospacing="1" w:line="276" w:lineRule="auto"/>
+        <w:rPr>
+          <w:lang w:val="en-US"/>
+        </w:rPr>
+      </w:pPr>
       <w:proofErr w:type="spellStart"/>
       <w:r>
         <w:rPr>
@@ -2170,6 +2243,7 @@
     <w:lsdException w:name="HTML Sample" w:semiHidden="1" w:unhideWhenUsed="1"/>
     <w:lsdException w:name="HTML Typewriter" w:semiHidden="1" w:unhideWhenUsed="1"/>
     <w:lsdException w:name="HTML Variable" w:semiHidden="1" w:unhideWhenUsed="1"/>
+    <w:lsdException w:name="Normal Table" w:semiHidden="1" w:unhideWhenUsed="1"/>
     <w:lsdException w:name="annotation subject" w:semiHidden="1" w:unhideWhenUsed="1"/>
     <w:lsdException w:name="No List" w:semiHidden="1" w:unhideWhenUsed="1"/>
     <w:lsdException w:name="Outline List 1" w:semiHidden="1" w:unhideWhenUsed="1"/>
@@ -2212,8 +2286,11 @@
     <w:lsdException w:name="Table Contemporary" w:semiHidden="1" w:unhideWhenUsed="1"/>
     <w:lsdException w:name="Table Elegant" w:semiHidden="1" w:unhideWhenUsed="1"/>
     <w:lsdException w:name="Table Professional" w:semiHidden="1" w:unhideWhenUsed="1"/>
+    <w:lsdException w:name="Table Subtle 1" w:semiHidden="1" w:unhideWhenUsed="1"/>
     <w:lsdException w:name="Table Subtle 2" w:semiHidden="1" w:unhideWhenUsed="1"/>
     <w:lsdException w:name="Table Web 1" w:semiHidden="1" w:unhideWhenUsed="1"/>
+    <w:lsdException w:name="Table Web 2" w:semiHidden="1" w:unhideWhenUsed="1"/>
+    <w:lsdException w:name="Table Web 3" w:semiHidden="1" w:unhideWhenUsed="1"/>
     <w:lsdException w:name="Balloon Text" w:semiHidden="1" w:unhideWhenUsed="1"/>
     <w:lsdException w:name="Table Grid" w:uiPriority="39"/>
     <w:lsdException w:name="Table Theme" w:semiHidden="1" w:unhideWhenUsed="1"/>

</xml_diff>

<commit_message>
Resubmission to JEP:General (Updates Requested by Journal)
</commit_message>
<xml_diff>
--- a/manuscript/JEP General Submission/Round 2/0. Cover_Letter.docx
+++ b/manuscript/JEP General Submission/Round 2/0. Cover_Letter.docx
@@ -689,7 +689,7 @@
                 <w:szCs w:val="22"/>
                 <w:lang w:val="en-US" w:eastAsia="en-US"/>
               </w:rPr>
-              <w:t>3</w:t>
+              <w:t>4</w:t>
             </w:r>
             <w:r>
               <w:rPr>
@@ -1062,6 +1062,34 @@
       </w:r>
       <w:r>
         <w:rPr>
+          <w:i/>
+          <w:lang w:val="en-US"/>
+        </w:rPr>
+        <w:t xml:space="preserve"> </w:t>
+      </w:r>
+      <w:r>
+        <w:rPr>
+          <w:iCs/>
+          <w:lang w:val="en-US"/>
+        </w:rPr>
+        <w:t>(</w:t>
+      </w:r>
+      <w:r>
+        <w:rPr>
+          <w:iCs/>
+          <w:lang w:val="en-US"/>
+        </w:rPr>
+        <w:t>XGE-2021-3737_R1</w:t>
+      </w:r>
+      <w:r>
+        <w:rPr>
+          <w:iCs/>
+          <w:lang w:val="en-US"/>
+        </w:rPr>
+        <w:t>)</w:t>
+      </w:r>
+      <w:r>
+        <w:rPr>
           <w:lang w:val="en-US"/>
         </w:rPr>
         <w:t xml:space="preserve">. </w:t>
@@ -1343,19 +1371,11 @@
           <w:lang w:val="en-US"/>
         </w:rPr>
       </w:pPr>
-      <w:proofErr w:type="spellStart"/>
-      <w:r>
-        <w:rPr>
-          <w:lang w:val="en-US"/>
-        </w:rPr>
-        <w:t>Ohad</w:t>
-      </w:r>
-      <w:proofErr w:type="spellEnd"/>
-      <w:r>
-        <w:rPr>
-          <w:lang w:val="en-US"/>
-        </w:rPr>
-        <w:t xml:space="preserve"> Fried </w:t>
+      <w:r>
+        <w:rPr>
+          <w:lang w:val="en-US"/>
+        </w:rPr>
+        <w:t xml:space="preserve">Ohad Fried </w:t>
       </w:r>
       <w:r>
         <w:rPr>
@@ -1601,19 +1621,11 @@
         <w:tab/>
         <w:t xml:space="preserve">                        </w:t>
       </w:r>
-      <w:proofErr w:type="spellStart"/>
-      <w:r>
-        <w:rPr>
-          <w:lang w:val="en-US"/>
-        </w:rPr>
-        <w:t>Xinwei</w:t>
-      </w:r>
-      <w:proofErr w:type="spellEnd"/>
-      <w:r>
-        <w:rPr>
-          <w:lang w:val="en-US"/>
-        </w:rPr>
-        <w:t xml:space="preserve"> Yao </w:t>
+      <w:r>
+        <w:rPr>
+          <w:lang w:val="en-US"/>
+        </w:rPr>
+        <w:t xml:space="preserve">Xinwei Yao </w:t>
       </w:r>
       <w:r>
         <w:rPr>

</xml_diff>